<commit_message>
updated 8 november 2022
</commit_message>
<xml_diff>
--- a/Exam/research_proposal.docx
+++ b/Exam/research_proposal.docx
@@ -2,6 +2,88 @@
 <file path=word/document.xml><?xml version="1.0" encoding="utf-8"?>
 <w:document xmlns:wpc="http://schemas.microsoft.com/office/word/2010/wordprocessingCanvas" xmlns:cx="http://schemas.microsoft.com/office/drawing/2014/chartex" xmlns:cx1="http://schemas.microsoft.com/office/drawing/2015/9/8/chartex" xmlns:cx2="http://schemas.microsoft.com/office/drawing/2015/10/21/chartex" xmlns:cx3="http://schemas.microsoft.com/office/drawing/2016/5/9/chartex" xmlns:cx4="http://schemas.microsoft.com/office/drawing/2016/5/10/chartex" xmlns:cx5="http://schemas.microsoft.com/office/drawing/2016/5/11/chartex" xmlns:cx6="http://schemas.microsoft.com/office/drawing/2016/5/12/chartex" xmlns:cx7="http://schemas.microsoft.com/office/drawing/2016/5/13/chartex" xmlns:cx8="http://schemas.microsoft.com/office/drawing/2016/5/14/chartex" xmlns:mc="http://schemas.openxmlformats.org/markup-compatibility/2006" xmlns:aink="http://schemas.microsoft.com/office/drawing/2016/ink" xmlns:am3d="http://schemas.microsoft.com/office/drawing/2017/model3d" xmlns:o="urn:schemas-microsoft-com:office:office" xmlns:oel="http://schemas.microsoft.com/office/2019/extlst" xmlns:r="http://schemas.openxmlformats.org/officeDocument/2006/relationships" xmlns:m="http://schemas.openxmlformats.org/officeDocument/2006/math" xmlns:v="urn:schemas-microsoft-com:vml" xmlns:wp14="http://schemas.microsoft.com/office/word/2010/wordprocessingDrawing" xmlns:wp="http://schemas.openxmlformats.org/drawingml/2006/wordprocessingDrawing" xmlns:w10="urn:schemas-microsoft-com:office:word" xmlns:w="http://schemas.openxmlformats.org/wordprocessingml/2006/main" xmlns:w14="http://schemas.microsoft.com/office/word/2010/wordml" xmlns:w15="http://schemas.microsoft.com/office/word/2012/wordml" xmlns:w16cex="http://schemas.microsoft.com/office/word/2018/wordml/cex" xmlns:w16cid="http://schemas.microsoft.com/office/word/2016/wordml/cid" xmlns:w16="http://schemas.microsoft.com/office/word/2018/wordml" xmlns:w16sdtdh="http://schemas.microsoft.com/office/word/2020/wordml/sdtdatahash" xmlns:w16se="http://schemas.microsoft.com/office/word/2015/wordml/symex" xmlns:wpg="http://schemas.microsoft.com/office/word/2010/wordprocessingGroup" xmlns:wpi="http://schemas.microsoft.com/office/word/2010/wordprocessingInk" xmlns:wne="http://schemas.microsoft.com/office/word/2006/wordml" xmlns:wps="http://schemas.microsoft.com/office/word/2010/wordprocessingShape" mc:Ignorable="w14 w15 w16se w16cid w16 w16cex w16sdtdh wp14">
   <w:body>
+    <w:p>
+      <w:pPr>
+        <w:pStyle w:val="Title"/>
+        <w:spacing w:before="120" w:after="120"/>
+        <w:rPr>
+          <w:rFonts w:ascii="Times New Roman" w:hAnsi="Times New Roman" w:cs="Times New Roman"/>
+          <w:i w:val="0"/>
+          <w:sz w:val="44"/>
+        </w:rPr>
+      </w:pPr>
+      <w:r>
+        <w:rPr>
+          <w:rFonts w:ascii="Times New Roman" w:hAnsi="Times New Roman" w:cs="Times New Roman"/>
+          <w:i w:val="0"/>
+          <w:sz w:val="44"/>
+        </w:rPr>
+        <w:t xml:space="preserve">Match in emotional content in lyrics and melody enhances pleasure </w:t>
+      </w:r>
+    </w:p>
+    <w:p>
+      <w:pPr>
+        <w:spacing w:before="120" w:after="120" w:line="240" w:lineRule="auto"/>
+        <w:rPr>
+          <w:rFonts w:ascii="Times New Roman" w:hAnsi="Times New Roman" w:cs="Times New Roman"/>
+        </w:rPr>
+      </w:pPr>
+    </w:p>
+    <w:p>
+      <w:pPr>
+        <w:pStyle w:val="Authorname"/>
+        <w:spacing w:line="360" w:lineRule="auto"/>
+      </w:pPr>
+      <w:r>
+        <w:t>Manuela Skov Thomasen (202107872@post.au.dk)</w:t>
+      </w:r>
+    </w:p>
+    <w:p>
+      <w:pPr>
+        <w:pStyle w:val="Affiliation"/>
+        <w:spacing w:line="360" w:lineRule="auto"/>
+        <w:rPr>
+          <w:sz w:val="22"/>
+          <w:szCs w:val="22"/>
+        </w:rPr>
+      </w:pPr>
+      <w:r>
+        <w:rPr>
+          <w:sz w:val="22"/>
+          <w:szCs w:val="22"/>
+        </w:rPr>
+        <w:t xml:space="preserve">School of Communication and Culture, University of Aarhus, </w:t>
+      </w:r>
+    </w:p>
+    <w:p>
+      <w:pPr>
+        <w:pStyle w:val="Affiliation"/>
+        <w:spacing w:line="360" w:lineRule="auto"/>
+        <w:rPr>
+          <w:sz w:val="22"/>
+          <w:szCs w:val="22"/>
+          <w:lang w:val="da-DK"/>
+        </w:rPr>
+      </w:pPr>
+      <w:r>
+        <w:rPr>
+          <w:sz w:val="22"/>
+          <w:szCs w:val="22"/>
+          <w:lang w:val="da-DK"/>
+        </w:rPr>
+        <w:t>Jens Chr. Skous Vej 2, 8000 Aarhus, Denmark</w:t>
+      </w:r>
+    </w:p>
+    <w:p>
+      <w:pPr>
+        <w:rPr>
+          <w:rFonts w:ascii="Times New Roman" w:hAnsi="Times New Roman" w:cs="Times New Roman"/>
+          <w:sz w:val="28"/>
+          <w:szCs w:val="28"/>
+          <w:lang w:val="da-DK"/>
+        </w:rPr>
+      </w:pPr>
+    </w:p>
     <w:p>
       <w:pPr>
         <w:rPr>
@@ -128,6 +210,30 @@
           <w:lang w:val="en-US"/>
         </w:rPr>
         <w:t xml:space="preserve"> </w:t>
+      </w:r>
+    </w:p>
+    <w:p>
+      <w:pPr>
+        <w:pStyle w:val="ListParagraph"/>
+        <w:numPr>
+          <w:ilvl w:val="0"/>
+          <w:numId w:val="2"/>
+        </w:numPr>
+        <w:rPr>
+          <w:rFonts w:ascii="Times New Roman" w:hAnsi="Times New Roman" w:cs="Times New Roman"/>
+          <w:sz w:val="28"/>
+          <w:szCs w:val="28"/>
+          <w:lang w:val="en-US"/>
+        </w:rPr>
+      </w:pPr>
+      <w:r>
+        <w:rPr>
+          <w:rFonts w:ascii="Times New Roman" w:hAnsi="Times New Roman" w:cs="Times New Roman"/>
+          <w:sz w:val="28"/>
+          <w:szCs w:val="28"/>
+          <w:lang w:val="en-US"/>
+        </w:rPr>
+        <w:t>Design table (see below)</w:t>
       </w:r>
     </w:p>
     <w:p>
@@ -546,7 +652,45 @@
           <w:szCs w:val="28"/>
           <w:lang w:val="en-US"/>
         </w:rPr>
+        <w:lastRenderedPageBreak/>
         <w:t xml:space="preserve">Methods </w:t>
+      </w:r>
+    </w:p>
+    <w:p>
+      <w:pPr>
+        <w:rPr>
+          <w:rFonts w:ascii="Times New Roman" w:hAnsi="Times New Roman" w:cs="Times New Roman"/>
+          <w:sz w:val="24"/>
+          <w:szCs w:val="24"/>
+          <w:lang w:val="en-US"/>
+        </w:rPr>
+      </w:pPr>
+      <w:r>
+        <w:rPr>
+          <w:rFonts w:ascii="Times New Roman" w:hAnsi="Times New Roman" w:cs="Times New Roman"/>
+          <w:sz w:val="24"/>
+          <w:szCs w:val="24"/>
+          <w:lang w:val="en-US"/>
+        </w:rPr>
+        <w:t xml:space="preserve">All referenced code and data </w:t>
+      </w:r>
+      <w:r>
+        <w:rPr>
+          <w:rFonts w:ascii="Times New Roman" w:hAnsi="Times New Roman" w:cs="Times New Roman"/>
+          <w:sz w:val="24"/>
+          <w:szCs w:val="24"/>
+          <w:lang w:val="en-US"/>
+        </w:rPr>
+        <w:t>are</w:t>
+      </w:r>
+      <w:r>
+        <w:rPr>
+          <w:rFonts w:ascii="Times New Roman" w:hAnsi="Times New Roman" w:cs="Times New Roman"/>
+          <w:sz w:val="24"/>
+          <w:szCs w:val="24"/>
+          <w:lang w:val="en-US"/>
+        </w:rPr>
+        <w:t xml:space="preserve"> available in the Code availability and Data availability section.</w:t>
       </w:r>
     </w:p>
     <w:p>
@@ -726,7 +870,6 @@
           <w:szCs w:val="24"/>
           <w:lang w:val="en-US"/>
         </w:rPr>
-        <w:lastRenderedPageBreak/>
         <w:t>Indie pop, mean tempo 100.5 BPM (</w:t>
       </w:r>
       <w:proofErr w:type="spellStart"/>
@@ -1042,14 +1185,25 @@
           <w:lang w:val="en-US"/>
         </w:rPr>
       </w:pPr>
-      <w:r>
-        <w:rPr>
-          <w:rFonts w:ascii="Times New Roman" w:hAnsi="Times New Roman" w:cs="Times New Roman"/>
-          <w:sz w:val="24"/>
-          <w:szCs w:val="24"/>
-          <w:lang w:val="en-US"/>
-        </w:rPr>
-        <w:t>Model 2 and 3 were compared with ANOVA</w:t>
+      <w:proofErr w:type="gramStart"/>
+      <w:r>
+        <w:rPr>
+          <w:rFonts w:ascii="Times New Roman" w:hAnsi="Times New Roman" w:cs="Times New Roman"/>
+          <w:sz w:val="24"/>
+          <w:szCs w:val="24"/>
+          <w:lang w:val="en-US"/>
+        </w:rPr>
+        <w:t>Model</w:t>
+      </w:r>
+      <w:proofErr w:type="gramEnd"/>
+      <w:r>
+        <w:rPr>
+          <w:rFonts w:ascii="Times New Roman" w:hAnsi="Times New Roman" w:cs="Times New Roman"/>
+          <w:sz w:val="24"/>
+          <w:szCs w:val="24"/>
+          <w:lang w:val="en-US"/>
+        </w:rPr>
+        <w:t xml:space="preserve"> 2 and 3 were compared with ANOVA</w:t>
       </w:r>
     </w:p>
     <w:p>
@@ -1253,6 +1407,7 @@
           <w:szCs w:val="24"/>
           <w:lang w:val="en-US"/>
         </w:rPr>
+        <w:lastRenderedPageBreak/>
         <w:t xml:space="preserve">Discussion </w:t>
       </w:r>
     </w:p>
@@ -1277,7 +1432,27 @@
           <w:szCs w:val="24"/>
           <w:lang w:val="en-US"/>
         </w:rPr>
-        <w:t xml:space="preserve">Music in major mode evoke a more positive emotional response then music in minor mode </w:t>
+        <w:t xml:space="preserve">Music in major mode </w:t>
+      </w:r>
+      <w:proofErr w:type="gramStart"/>
+      <w:r>
+        <w:rPr>
+          <w:rFonts w:ascii="Times New Roman" w:hAnsi="Times New Roman" w:cs="Times New Roman"/>
+          <w:sz w:val="24"/>
+          <w:szCs w:val="24"/>
+          <w:lang w:val="en-US"/>
+        </w:rPr>
+        <w:t>evoke</w:t>
+      </w:r>
+      <w:proofErr w:type="gramEnd"/>
+      <w:r>
+        <w:rPr>
+          <w:rFonts w:ascii="Times New Roman" w:hAnsi="Times New Roman" w:cs="Times New Roman"/>
+          <w:sz w:val="24"/>
+          <w:szCs w:val="24"/>
+          <w:lang w:val="en-US"/>
+        </w:rPr>
+        <w:t xml:space="preserve"> a more positive emotional response then music in minor mode </w:t>
       </w:r>
     </w:p>
     <w:p>
@@ -1319,16 +1494,76 @@
           <w:szCs w:val="24"/>
           <w:lang w:val="en-US"/>
         </w:rPr>
-        <w:t xml:space="preserve"> intensifier on this effect, interactive effect, but a significant difference were found in the lyrical pieces compared to the instrumental pieces</w:t>
-      </w:r>
-      <w:r>
-        <w:rPr>
-          <w:rFonts w:ascii="Times New Roman" w:hAnsi="Times New Roman" w:cs="Times New Roman"/>
-          <w:sz w:val="24"/>
-          <w:szCs w:val="24"/>
-          <w:lang w:val="en-US"/>
-        </w:rPr>
-        <w:t xml:space="preserve">. Overall lyrical music evokes a more positive emotional response disregarded of the key of the piece which mean lyric have a additive effect on valence </w:t>
+        <w:t xml:space="preserve"> intensifier on this effect, interactive effect, but a significant difference </w:t>
+      </w:r>
+      <w:proofErr w:type="gramStart"/>
+      <w:r>
+        <w:rPr>
+          <w:rFonts w:ascii="Times New Roman" w:hAnsi="Times New Roman" w:cs="Times New Roman"/>
+          <w:sz w:val="24"/>
+          <w:szCs w:val="24"/>
+          <w:lang w:val="en-US"/>
+        </w:rPr>
+        <w:t>were</w:t>
+      </w:r>
+      <w:proofErr w:type="gramEnd"/>
+      <w:r>
+        <w:rPr>
+          <w:rFonts w:ascii="Times New Roman" w:hAnsi="Times New Roman" w:cs="Times New Roman"/>
+          <w:sz w:val="24"/>
+          <w:szCs w:val="24"/>
+          <w:lang w:val="en-US"/>
+        </w:rPr>
+        <w:t xml:space="preserve"> found in the lyrical pieces compared to the instrumental pieces</w:t>
+      </w:r>
+      <w:r>
+        <w:rPr>
+          <w:rFonts w:ascii="Times New Roman" w:hAnsi="Times New Roman" w:cs="Times New Roman"/>
+          <w:sz w:val="24"/>
+          <w:szCs w:val="24"/>
+          <w:lang w:val="en-US"/>
+        </w:rPr>
+        <w:t xml:space="preserve">. Overall lyrical music evokes a more positive emotional response disregarded of the key </w:t>
+      </w:r>
+      <w:proofErr w:type="gramStart"/>
+      <w:r>
+        <w:rPr>
+          <w:rFonts w:ascii="Times New Roman" w:hAnsi="Times New Roman" w:cs="Times New Roman"/>
+          <w:sz w:val="24"/>
+          <w:szCs w:val="24"/>
+          <w:lang w:val="en-US"/>
+        </w:rPr>
+        <w:t>of</w:t>
+      </w:r>
+      <w:proofErr w:type="gramEnd"/>
+      <w:r>
+        <w:rPr>
+          <w:rFonts w:ascii="Times New Roman" w:hAnsi="Times New Roman" w:cs="Times New Roman"/>
+          <w:sz w:val="24"/>
+          <w:szCs w:val="24"/>
+          <w:lang w:val="en-US"/>
+        </w:rPr>
+        <w:t xml:space="preserve"> the piece which </w:t>
+      </w:r>
+      <w:proofErr w:type="gramStart"/>
+      <w:r>
+        <w:rPr>
+          <w:rFonts w:ascii="Times New Roman" w:hAnsi="Times New Roman" w:cs="Times New Roman"/>
+          <w:sz w:val="24"/>
+          <w:szCs w:val="24"/>
+          <w:lang w:val="en-US"/>
+        </w:rPr>
+        <w:t>mean</w:t>
+      </w:r>
+      <w:proofErr w:type="gramEnd"/>
+      <w:r>
+        <w:rPr>
+          <w:rFonts w:ascii="Times New Roman" w:hAnsi="Times New Roman" w:cs="Times New Roman"/>
+          <w:sz w:val="24"/>
+          <w:szCs w:val="24"/>
+          <w:lang w:val="en-US"/>
+        </w:rPr>
+        <w:t xml:space="preserve"> lyric have a additive effect on valence </w:t>
       </w:r>
     </w:p>
     <w:p>
@@ -1418,7 +1653,27 @@
           <w:szCs w:val="24"/>
           <w:lang w:val="en-US"/>
         </w:rPr>
-        <w:t xml:space="preserve">Therefore, it makes sense to see if it is the sentiment of the lyric that control this effect or if the sentiment will not change this </w:t>
+        <w:t xml:space="preserve">Therefore, it makes sense to see if it is the sentiment of the lyric that </w:t>
+      </w:r>
+      <w:proofErr w:type="gramStart"/>
+      <w:r>
+        <w:rPr>
+          <w:rFonts w:ascii="Times New Roman" w:hAnsi="Times New Roman" w:cs="Times New Roman"/>
+          <w:sz w:val="24"/>
+          <w:szCs w:val="24"/>
+          <w:lang w:val="en-US"/>
+        </w:rPr>
+        <w:t>control</w:t>
+      </w:r>
+      <w:proofErr w:type="gramEnd"/>
+      <w:r>
+        <w:rPr>
+          <w:rFonts w:ascii="Times New Roman" w:hAnsi="Times New Roman" w:cs="Times New Roman"/>
+          <w:sz w:val="24"/>
+          <w:szCs w:val="24"/>
+          <w:lang w:val="en-US"/>
+        </w:rPr>
+        <w:t xml:space="preserve"> this effect or if the sentiment will not change this </w:t>
       </w:r>
     </w:p>
     <w:p>
@@ -1442,8 +1697,27 @@
           <w:szCs w:val="24"/>
           <w:lang w:val="en-US"/>
         </w:rPr>
-        <w:lastRenderedPageBreak/>
-        <w:t xml:space="preserve">Further a mismatch between sentiment of lyric and valence/key would be expected to give a less pleasant brain activation response then when the lyric and key match </w:t>
+        <w:t xml:space="preserve">Further a mismatch between sentiment of lyric and valence/key would be expected to give a less pleasant brain activation response </w:t>
+      </w:r>
+      <w:proofErr w:type="gramStart"/>
+      <w:r>
+        <w:rPr>
+          <w:rFonts w:ascii="Times New Roman" w:hAnsi="Times New Roman" w:cs="Times New Roman"/>
+          <w:sz w:val="24"/>
+          <w:szCs w:val="24"/>
+          <w:lang w:val="en-US"/>
+        </w:rPr>
+        <w:t>then</w:t>
+      </w:r>
+      <w:proofErr w:type="gramEnd"/>
+      <w:r>
+        <w:rPr>
+          <w:rFonts w:ascii="Times New Roman" w:hAnsi="Times New Roman" w:cs="Times New Roman"/>
+          <w:sz w:val="24"/>
+          <w:szCs w:val="24"/>
+          <w:lang w:val="en-US"/>
+        </w:rPr>
+        <w:t xml:space="preserve"> when the lyric and key match </w:t>
       </w:r>
     </w:p>
     <w:p>
@@ -1467,12 +1741,152 @@
           <w:szCs w:val="28"/>
           <w:lang w:val="en-US"/>
         </w:rPr>
-        <w:t xml:space="preserve">Experimental design </w:t>
+        <w:t>D</w:t>
+      </w:r>
+      <w:r>
+        <w:rPr>
+          <w:rFonts w:ascii="Times New Roman" w:hAnsi="Times New Roman" w:cs="Times New Roman"/>
+          <w:sz w:val="28"/>
+          <w:szCs w:val="28"/>
+          <w:lang w:val="en-US"/>
+        </w:rPr>
+        <w:t xml:space="preserve">esign </w:t>
       </w:r>
     </w:p>
     <w:p>
       <w:pPr>
         <w:pStyle w:val="ListParagraph"/>
+        <w:numPr>
+          <w:ilvl w:val="1"/>
+          <w:numId w:val="1"/>
+        </w:numPr>
+        <w:rPr>
+          <w:rFonts w:ascii="Times New Roman" w:hAnsi="Times New Roman" w:cs="Times New Roman"/>
+          <w:sz w:val="28"/>
+          <w:szCs w:val="28"/>
+          <w:lang w:val="en-US"/>
+        </w:rPr>
+      </w:pPr>
+      <w:r>
+        <w:rPr>
+          <w:rFonts w:ascii="Times New Roman" w:hAnsi="Times New Roman" w:cs="Times New Roman"/>
+          <w:sz w:val="24"/>
+          <w:szCs w:val="24"/>
+          <w:lang w:val="en-US"/>
+        </w:rPr>
+        <w:t xml:space="preserve">Experimental procedure </w:t>
+      </w:r>
+    </w:p>
+    <w:p>
+      <w:pPr>
+        <w:pStyle w:val="ListParagraph"/>
+        <w:numPr>
+          <w:ilvl w:val="1"/>
+          <w:numId w:val="1"/>
+        </w:numPr>
+        <w:rPr>
+          <w:rFonts w:ascii="Times New Roman" w:hAnsi="Times New Roman" w:cs="Times New Roman"/>
+          <w:sz w:val="28"/>
+          <w:szCs w:val="28"/>
+          <w:lang w:val="en-US"/>
+        </w:rPr>
+      </w:pPr>
+      <w:r>
+        <w:rPr>
+          <w:rFonts w:ascii="Times New Roman" w:hAnsi="Times New Roman" w:cs="Times New Roman"/>
+          <w:sz w:val="24"/>
+          <w:szCs w:val="24"/>
+          <w:lang w:val="en-US"/>
+        </w:rPr>
+        <w:t>Linked code and data (reference data and code availability)</w:t>
+      </w:r>
+    </w:p>
+    <w:p>
+      <w:pPr>
+        <w:pStyle w:val="ListParagraph"/>
+        <w:numPr>
+          <w:ilvl w:val="1"/>
+          <w:numId w:val="1"/>
+        </w:numPr>
+        <w:rPr>
+          <w:rFonts w:ascii="Times New Roman" w:hAnsi="Times New Roman" w:cs="Times New Roman"/>
+          <w:sz w:val="28"/>
+          <w:szCs w:val="28"/>
+          <w:lang w:val="en-US"/>
+        </w:rPr>
+      </w:pPr>
+      <w:r>
+        <w:rPr>
+          <w:rFonts w:ascii="Times New Roman" w:hAnsi="Times New Roman" w:cs="Times New Roman"/>
+          <w:sz w:val="24"/>
+          <w:szCs w:val="24"/>
+          <w:lang w:val="en-US"/>
+        </w:rPr>
+        <w:t>Randomization</w:t>
+      </w:r>
+    </w:p>
+    <w:p>
+      <w:pPr>
+        <w:pStyle w:val="ListParagraph"/>
+        <w:numPr>
+          <w:ilvl w:val="1"/>
+          <w:numId w:val="1"/>
+        </w:numPr>
+        <w:rPr>
+          <w:rFonts w:ascii="Times New Roman" w:hAnsi="Times New Roman" w:cs="Times New Roman"/>
+          <w:sz w:val="28"/>
+          <w:szCs w:val="28"/>
+          <w:lang w:val="en-US"/>
+        </w:rPr>
+      </w:pPr>
+      <w:r>
+        <w:rPr>
+          <w:rFonts w:ascii="Times New Roman" w:hAnsi="Times New Roman" w:cs="Times New Roman"/>
+          <w:sz w:val="24"/>
+          <w:szCs w:val="24"/>
+          <w:lang w:val="en-US"/>
+        </w:rPr>
+        <w:t>Within or between subjects</w:t>
+      </w:r>
+    </w:p>
+    <w:p>
+      <w:pPr>
+        <w:pStyle w:val="ListParagraph"/>
+        <w:numPr>
+          <w:ilvl w:val="1"/>
+          <w:numId w:val="1"/>
+        </w:numPr>
+        <w:rPr>
+          <w:rFonts w:ascii="Times New Roman" w:hAnsi="Times New Roman" w:cs="Times New Roman"/>
+          <w:sz w:val="28"/>
+          <w:szCs w:val="28"/>
+          <w:lang w:val="en-US"/>
+        </w:rPr>
+      </w:pPr>
+      <w:r>
+        <w:rPr>
+          <w:rFonts w:ascii="Times New Roman" w:hAnsi="Times New Roman" w:cs="Times New Roman"/>
+          <w:sz w:val="24"/>
+          <w:szCs w:val="24"/>
+          <w:lang w:val="en-US"/>
+        </w:rPr>
+        <w:t>Blinding???</w:t>
+      </w:r>
+    </w:p>
+    <w:p>
+      <w:pPr>
+        <w:pStyle w:val="ListParagraph"/>
+        <w:rPr>
+          <w:rFonts w:ascii="Times New Roman" w:hAnsi="Times New Roman" w:cs="Times New Roman"/>
+          <w:sz w:val="28"/>
+          <w:szCs w:val="28"/>
+          <w:lang w:val="en-US"/>
+        </w:rPr>
+      </w:pPr>
+    </w:p>
+    <w:p>
+      <w:pPr>
+        <w:pStyle w:val="ListParagraph"/>
         <w:rPr>
           <w:rFonts w:ascii="Times New Roman" w:hAnsi="Times New Roman" w:cs="Times New Roman"/>
           <w:sz w:val="24"/>
@@ -1507,7 +1921,25 @@
           <w:szCs w:val="24"/>
           <w:lang w:val="en-US"/>
         </w:rPr>
-        <w:t xml:space="preserve">. The songs will alle the lyrical and in English. They will be selected from various genres to make the results </w:t>
+        <w:t>. The songs will all</w:t>
+      </w:r>
+      <w:r>
+        <w:rPr>
+          <w:rFonts w:ascii="Times New Roman" w:hAnsi="Times New Roman" w:cs="Times New Roman"/>
+          <w:sz w:val="24"/>
+          <w:szCs w:val="24"/>
+          <w:lang w:val="en-US"/>
+        </w:rPr>
+        <w:t xml:space="preserve"> be</w:t>
+      </w:r>
+      <w:r>
+        <w:rPr>
+          <w:rFonts w:ascii="Times New Roman" w:hAnsi="Times New Roman" w:cs="Times New Roman"/>
+          <w:sz w:val="24"/>
+          <w:szCs w:val="24"/>
+          <w:lang w:val="en-US"/>
+        </w:rPr>
+        <w:t xml:space="preserve"> lyrical and in English. They will be selected from various genres to make the results </w:t>
       </w:r>
       <w:r>
         <w:rPr>
@@ -1597,6 +2029,15 @@
           <w:szCs w:val="24"/>
           <w:lang w:val="en-US"/>
         </w:rPr>
+        <w:t xml:space="preserve"> </w:t>
+      </w:r>
+      <w:r>
+        <w:rPr>
+          <w:rFonts w:ascii="Times New Roman" w:hAnsi="Times New Roman" w:cs="Times New Roman"/>
+          <w:sz w:val="24"/>
+          <w:szCs w:val="24"/>
+          <w:lang w:val="en-US"/>
+        </w:rPr>
         <w:fldChar w:fldCharType="begin"/>
       </w:r>
       <w:r>
@@ -1758,6 +2199,93 @@
           <w:lang w:val="en-US"/>
         </w:rPr>
         <w:t>.</w:t>
+      </w:r>
+      <w:r>
+        <w:rPr>
+          <w:rFonts w:ascii="Times New Roman" w:hAnsi="Times New Roman" w:cs="Times New Roman"/>
+          <w:sz w:val="24"/>
+          <w:szCs w:val="24"/>
+          <w:lang w:val="en-US"/>
+        </w:rPr>
+        <w:t xml:space="preserve"> To determine the sentiment of the lyrics a sentiment analysis will be made on all lyrics (see </w:t>
+      </w:r>
+      <w:proofErr w:type="spellStart"/>
+      <w:r>
+        <w:rPr>
+          <w:rFonts w:ascii="Times New Roman" w:hAnsi="Times New Roman" w:cs="Times New Roman"/>
+          <w:sz w:val="24"/>
+          <w:szCs w:val="24"/>
+          <w:lang w:val="en-US"/>
+        </w:rPr>
+        <w:t>sentiment_analysis_</w:t>
+      </w:r>
+      <w:proofErr w:type="gramStart"/>
+      <w:r>
+        <w:rPr>
+          <w:rFonts w:ascii="Times New Roman" w:hAnsi="Times New Roman" w:cs="Times New Roman"/>
+          <w:sz w:val="24"/>
+          <w:szCs w:val="24"/>
+          <w:lang w:val="en-US"/>
+        </w:rPr>
+        <w:t>example</w:t>
+      </w:r>
+      <w:r>
+        <w:rPr>
+          <w:rFonts w:ascii="Times New Roman" w:hAnsi="Times New Roman" w:cs="Times New Roman"/>
+          <w:sz w:val="24"/>
+          <w:szCs w:val="24"/>
+          <w:lang w:val="en-US"/>
+        </w:rPr>
+        <w:t>.ipynb</w:t>
+      </w:r>
+      <w:proofErr w:type="spellEnd"/>
+      <w:proofErr w:type="gramEnd"/>
+      <w:r>
+        <w:rPr>
+          <w:rFonts w:ascii="Times New Roman" w:hAnsi="Times New Roman" w:cs="Times New Roman"/>
+          <w:sz w:val="24"/>
+          <w:szCs w:val="24"/>
+          <w:lang w:val="en-US"/>
+        </w:rPr>
+        <w:t xml:space="preserve"> </w:t>
+      </w:r>
+      <w:r>
+        <w:rPr>
+          <w:rFonts w:ascii="Times New Roman" w:hAnsi="Times New Roman" w:cs="Times New Roman"/>
+          <w:sz w:val="24"/>
+          <w:szCs w:val="24"/>
+          <w:lang w:val="en-US"/>
+        </w:rPr>
+        <w:t>in GitHub)</w:t>
+      </w:r>
+      <w:r>
+        <w:rPr>
+          <w:rFonts w:ascii="Times New Roman" w:hAnsi="Times New Roman" w:cs="Times New Roman"/>
+          <w:sz w:val="24"/>
+          <w:szCs w:val="24"/>
+          <w:lang w:val="en-US"/>
+        </w:rPr>
+        <w:t xml:space="preserve">. The sentiment analysis example was made using python (author, year) and </w:t>
+      </w:r>
+      <w:proofErr w:type="spellStart"/>
+      <w:r>
+        <w:rPr>
+          <w:rFonts w:ascii="Times New Roman" w:hAnsi="Times New Roman" w:cs="Times New Roman"/>
+          <w:sz w:val="24"/>
+          <w:szCs w:val="24"/>
+          <w:lang w:val="en-US"/>
+        </w:rPr>
+        <w:t>vaderSentiment</w:t>
+      </w:r>
+      <w:proofErr w:type="spellEnd"/>
+      <w:r>
+        <w:rPr>
+          <w:rFonts w:ascii="Times New Roman" w:hAnsi="Times New Roman" w:cs="Times New Roman"/>
+          <w:sz w:val="24"/>
+          <w:szCs w:val="24"/>
+          <w:lang w:val="en-US"/>
+        </w:rPr>
+        <w:t xml:space="preserve"> (author, year).</w:t>
       </w:r>
     </w:p>
     <w:p>
@@ -2737,6 +3265,90 @@
       <w:pPr>
         <w:pStyle w:val="ListParagraph"/>
         <w:numPr>
+          <w:ilvl w:val="1"/>
+          <w:numId w:val="1"/>
+        </w:numPr>
+        <w:rPr>
+          <w:rFonts w:ascii="Times New Roman" w:hAnsi="Times New Roman" w:cs="Times New Roman"/>
+          <w:sz w:val="28"/>
+          <w:szCs w:val="28"/>
+          <w:lang w:val="en-US"/>
+        </w:rPr>
+      </w:pPr>
+      <w:proofErr w:type="spellStart"/>
+      <w:r>
+        <w:rPr>
+          <w:rFonts w:ascii="Times New Roman" w:hAnsi="Times New Roman" w:cs="Times New Roman"/>
+          <w:sz w:val="24"/>
+          <w:szCs w:val="24"/>
+          <w:lang w:val="en-US"/>
+        </w:rPr>
+        <w:lastRenderedPageBreak/>
+        <w:t>Evt</w:t>
+      </w:r>
+      <w:proofErr w:type="spellEnd"/>
+      <w:r>
+        <w:rPr>
+          <w:rFonts w:ascii="Times New Roman" w:hAnsi="Times New Roman" w:cs="Times New Roman"/>
+          <w:sz w:val="24"/>
+          <w:szCs w:val="24"/>
+          <w:lang w:val="en-US"/>
+        </w:rPr>
+        <w:t xml:space="preserve">. Power analysis (sample size), based on the lowest available/meaningful estimate of the effect size, priori power 0.95 or higher </w:t>
+      </w:r>
+    </w:p>
+    <w:p>
+      <w:pPr>
+        <w:pStyle w:val="ListParagraph"/>
+        <w:numPr>
+          <w:ilvl w:val="1"/>
+          <w:numId w:val="1"/>
+        </w:numPr>
+        <w:rPr>
+          <w:rFonts w:ascii="Times New Roman" w:hAnsi="Times New Roman" w:cs="Times New Roman"/>
+          <w:sz w:val="28"/>
+          <w:szCs w:val="28"/>
+          <w:lang w:val="en-US"/>
+        </w:rPr>
+      </w:pPr>
+      <w:r>
+        <w:rPr>
+          <w:rFonts w:ascii="Times New Roman" w:hAnsi="Times New Roman" w:cs="Times New Roman"/>
+          <w:sz w:val="24"/>
+          <w:szCs w:val="24"/>
+          <w:lang w:val="en-US"/>
+        </w:rPr>
+        <w:t xml:space="preserve">Bayesian hypothesis testing encouraged </w:t>
+      </w:r>
+    </w:p>
+    <w:p>
+      <w:pPr>
+        <w:pStyle w:val="ListParagraph"/>
+        <w:numPr>
+          <w:ilvl w:val="1"/>
+          <w:numId w:val="1"/>
+        </w:numPr>
+        <w:rPr>
+          <w:rFonts w:ascii="Times New Roman" w:hAnsi="Times New Roman" w:cs="Times New Roman"/>
+          <w:sz w:val="28"/>
+          <w:szCs w:val="28"/>
+          <w:lang w:val="en-US"/>
+        </w:rPr>
+      </w:pPr>
+      <w:r>
+        <w:rPr>
+          <w:rFonts w:ascii="Times New Roman" w:hAnsi="Times New Roman" w:cs="Times New Roman"/>
+          <w:sz w:val="24"/>
+          <w:szCs w:val="24"/>
+          <w:lang w:val="en-US"/>
+        </w:rPr>
+        <w:t xml:space="preserve">List data inclusion and exclusion </w:t>
+      </w:r>
+    </w:p>
+    <w:p>
+      <w:pPr>
+        <w:pStyle w:val="ListParagraph"/>
+        <w:numPr>
           <w:ilvl w:val="0"/>
           <w:numId w:val="1"/>
         </w:numPr>
@@ -2759,6 +3371,460 @@
     </w:p>
     <w:p>
       <w:pPr>
+        <w:pStyle w:val="ListParagraph"/>
+        <w:numPr>
+          <w:ilvl w:val="1"/>
+          <w:numId w:val="1"/>
+        </w:numPr>
+        <w:rPr>
+          <w:rFonts w:ascii="Times New Roman" w:hAnsi="Times New Roman" w:cs="Times New Roman"/>
+          <w:sz w:val="28"/>
+          <w:szCs w:val="28"/>
+          <w:lang w:val="en-US"/>
+        </w:rPr>
+      </w:pPr>
+      <w:r>
+        <w:rPr>
+          <w:rFonts w:ascii="Times New Roman" w:hAnsi="Times New Roman" w:cs="Times New Roman"/>
+          <w:sz w:val="24"/>
+          <w:szCs w:val="24"/>
+          <w:lang w:val="en-US"/>
+        </w:rPr>
+        <w:t>Include all pre-</w:t>
+      </w:r>
+      <w:proofErr w:type="spellStart"/>
+      <w:r>
+        <w:rPr>
+          <w:rFonts w:ascii="Times New Roman" w:hAnsi="Times New Roman" w:cs="Times New Roman"/>
+          <w:sz w:val="24"/>
+          <w:szCs w:val="24"/>
+          <w:lang w:val="en-US"/>
+        </w:rPr>
+        <w:t>prosesing</w:t>
+      </w:r>
+      <w:proofErr w:type="spellEnd"/>
+      <w:r>
+        <w:rPr>
+          <w:rFonts w:ascii="Times New Roman" w:hAnsi="Times New Roman" w:cs="Times New Roman"/>
+          <w:sz w:val="24"/>
+          <w:szCs w:val="24"/>
+          <w:lang w:val="en-US"/>
+        </w:rPr>
+        <w:t xml:space="preserve"> steps</w:t>
+      </w:r>
+    </w:p>
+    <w:p>
+      <w:pPr>
+        <w:pStyle w:val="ListParagraph"/>
+        <w:numPr>
+          <w:ilvl w:val="1"/>
+          <w:numId w:val="1"/>
+        </w:numPr>
+        <w:rPr>
+          <w:rFonts w:ascii="Times New Roman" w:hAnsi="Times New Roman" w:cs="Times New Roman"/>
+          <w:sz w:val="28"/>
+          <w:szCs w:val="28"/>
+          <w:lang w:val="en-US"/>
+        </w:rPr>
+      </w:pPr>
+      <w:r>
+        <w:rPr>
+          <w:rFonts w:ascii="Times New Roman" w:hAnsi="Times New Roman" w:cs="Times New Roman"/>
+          <w:sz w:val="24"/>
+          <w:szCs w:val="24"/>
+          <w:lang w:val="en-US"/>
+        </w:rPr>
+        <w:t xml:space="preserve">All planned analysis </w:t>
+      </w:r>
+    </w:p>
+    <w:p>
+      <w:pPr>
+        <w:pStyle w:val="ListParagraph"/>
+        <w:numPr>
+          <w:ilvl w:val="1"/>
+          <w:numId w:val="1"/>
+        </w:numPr>
+        <w:rPr>
+          <w:rFonts w:ascii="Times New Roman" w:hAnsi="Times New Roman" w:cs="Times New Roman"/>
+          <w:sz w:val="28"/>
+          <w:szCs w:val="28"/>
+          <w:lang w:val="en-US"/>
+        </w:rPr>
+      </w:pPr>
+      <w:r>
+        <w:rPr>
+          <w:rFonts w:ascii="Times New Roman" w:hAnsi="Times New Roman" w:cs="Times New Roman"/>
+          <w:sz w:val="24"/>
+          <w:szCs w:val="24"/>
+          <w:lang w:val="en-US"/>
+        </w:rPr>
+        <w:t xml:space="preserve">Is analysis strategy dependent on the results and how </w:t>
+      </w:r>
+    </w:p>
+    <w:p>
+      <w:pPr>
+        <w:pStyle w:val="ListParagraph"/>
+        <w:numPr>
+          <w:ilvl w:val="0"/>
+          <w:numId w:val="1"/>
+        </w:numPr>
+        <w:rPr>
+          <w:rFonts w:ascii="Times New Roman" w:hAnsi="Times New Roman" w:cs="Times New Roman"/>
+          <w:sz w:val="28"/>
+          <w:szCs w:val="28"/>
+          <w:lang w:val="en-US"/>
+        </w:rPr>
+      </w:pPr>
+      <w:r>
+        <w:rPr>
+          <w:rFonts w:ascii="Times New Roman" w:hAnsi="Times New Roman" w:cs="Times New Roman"/>
+          <w:sz w:val="28"/>
+          <w:szCs w:val="28"/>
+          <w:lang w:val="en-US"/>
+        </w:rPr>
+        <w:t xml:space="preserve">Design table </w:t>
+      </w:r>
+    </w:p>
+    <w:p>
+      <w:pPr>
+        <w:pStyle w:val="ListParagraph"/>
+        <w:numPr>
+          <w:ilvl w:val="1"/>
+          <w:numId w:val="1"/>
+        </w:numPr>
+        <w:rPr>
+          <w:rFonts w:ascii="Times New Roman" w:hAnsi="Times New Roman" w:cs="Times New Roman"/>
+          <w:sz w:val="28"/>
+          <w:szCs w:val="28"/>
+          <w:lang w:val="en-US"/>
+        </w:rPr>
+      </w:pPr>
+      <w:r>
+        <w:rPr>
+          <w:rFonts w:ascii="Times New Roman" w:hAnsi="Times New Roman" w:cs="Times New Roman"/>
+          <w:sz w:val="24"/>
+          <w:szCs w:val="24"/>
+          <w:lang w:val="en-US"/>
+        </w:rPr>
+        <w:t>Mandatory</w:t>
+      </w:r>
+    </w:p>
+    <w:p>
+      <w:pPr>
+        <w:pStyle w:val="ListParagraph"/>
+        <w:numPr>
+          <w:ilvl w:val="1"/>
+          <w:numId w:val="1"/>
+        </w:numPr>
+        <w:rPr>
+          <w:rFonts w:ascii="Times New Roman" w:hAnsi="Times New Roman" w:cs="Times New Roman"/>
+          <w:sz w:val="28"/>
+          <w:szCs w:val="28"/>
+          <w:lang w:val="en-US"/>
+        </w:rPr>
+      </w:pPr>
+      <w:r>
+        <w:rPr>
+          <w:rFonts w:ascii="Times New Roman" w:hAnsi="Times New Roman" w:cs="Times New Roman"/>
+          <w:sz w:val="24"/>
+          <w:szCs w:val="24"/>
+          <w:lang w:val="en-US"/>
+        </w:rPr>
+        <w:t xml:space="preserve">Number of rows </w:t>
+      </w:r>
+      <w:proofErr w:type="gramStart"/>
+      <w:r>
+        <w:rPr>
+          <w:rFonts w:ascii="Times New Roman" w:hAnsi="Times New Roman" w:cs="Times New Roman"/>
+          <w:sz w:val="24"/>
+          <w:szCs w:val="24"/>
+          <w:lang w:val="en-US"/>
+        </w:rPr>
+        <w:t>depend</w:t>
+      </w:r>
+      <w:proofErr w:type="gramEnd"/>
+      <w:r>
+        <w:rPr>
+          <w:rFonts w:ascii="Times New Roman" w:hAnsi="Times New Roman" w:cs="Times New Roman"/>
+          <w:sz w:val="24"/>
+          <w:szCs w:val="24"/>
+          <w:lang w:val="en-US"/>
+        </w:rPr>
+        <w:t xml:space="preserve"> on number of research questions </w:t>
+      </w:r>
+    </w:p>
+    <w:p>
+      <w:pPr>
+        <w:pStyle w:val="ListParagraph"/>
+        <w:numPr>
+          <w:ilvl w:val="1"/>
+          <w:numId w:val="1"/>
+        </w:numPr>
+        <w:rPr>
+          <w:rFonts w:ascii="Times New Roman" w:hAnsi="Times New Roman" w:cs="Times New Roman"/>
+          <w:sz w:val="28"/>
+          <w:szCs w:val="28"/>
+          <w:lang w:val="en-US"/>
+        </w:rPr>
+      </w:pPr>
+      <w:r>
+        <w:rPr>
+          <w:rFonts w:ascii="Times New Roman" w:hAnsi="Times New Roman" w:cs="Times New Roman"/>
+          <w:sz w:val="24"/>
+          <w:szCs w:val="24"/>
+          <w:lang w:val="en-US"/>
+        </w:rPr>
+        <w:t>If analysis strategy is dependent on results this should be stated clearly (if-then)</w:t>
+      </w:r>
+    </w:p>
+    <w:tbl>
+      <w:tblPr>
+        <w:tblStyle w:val="TableGrid"/>
+        <w:tblW w:w="0" w:type="auto"/>
+        <w:tblInd w:w="1440" w:type="dxa"/>
+        <w:tblLook w:val="04A0" w:firstRow="1" w:lastRow="0" w:firstColumn="1" w:lastColumn="0" w:noHBand="0" w:noVBand="1"/>
+      </w:tblPr>
+      <w:tblGrid>
+        <w:gridCol w:w="1416"/>
+        <w:gridCol w:w="1531"/>
+        <w:gridCol w:w="1474"/>
+        <w:gridCol w:w="1416"/>
+        <w:gridCol w:w="1739"/>
+      </w:tblGrid>
+      <w:tr>
+        <w:tc>
+          <w:tcPr>
+            <w:tcW w:w="1803" w:type="dxa"/>
+          </w:tcPr>
+          <w:p>
+            <w:pPr>
+              <w:rPr>
+                <w:rFonts w:ascii="Times New Roman" w:hAnsi="Times New Roman" w:cs="Times New Roman"/>
+                <w:b/>
+                <w:bCs/>
+                <w:sz w:val="24"/>
+                <w:szCs w:val="24"/>
+                <w:lang w:val="en-US"/>
+              </w:rPr>
+            </w:pPr>
+            <w:r>
+              <w:rPr>
+                <w:rFonts w:ascii="Times New Roman" w:hAnsi="Times New Roman" w:cs="Times New Roman"/>
+                <w:b/>
+                <w:bCs/>
+                <w:sz w:val="24"/>
+                <w:szCs w:val="24"/>
+                <w:lang w:val="en-US"/>
+              </w:rPr>
+              <w:t>question</w:t>
+            </w:r>
+          </w:p>
+        </w:tc>
+        <w:tc>
+          <w:tcPr>
+            <w:tcW w:w="1803" w:type="dxa"/>
+          </w:tcPr>
+          <w:p>
+            <w:pPr>
+              <w:rPr>
+                <w:rFonts w:ascii="Times New Roman" w:hAnsi="Times New Roman" w:cs="Times New Roman"/>
+                <w:b/>
+                <w:bCs/>
+                <w:sz w:val="24"/>
+                <w:szCs w:val="24"/>
+                <w:lang w:val="en-US"/>
+              </w:rPr>
+            </w:pPr>
+            <w:r>
+              <w:rPr>
+                <w:rFonts w:ascii="Times New Roman" w:hAnsi="Times New Roman" w:cs="Times New Roman"/>
+                <w:b/>
+                <w:bCs/>
+                <w:sz w:val="24"/>
+                <w:szCs w:val="24"/>
+                <w:lang w:val="en-US"/>
+              </w:rPr>
+              <w:t>hypothesis</w:t>
+            </w:r>
+          </w:p>
+        </w:tc>
+        <w:tc>
+          <w:tcPr>
+            <w:tcW w:w="1803" w:type="dxa"/>
+          </w:tcPr>
+          <w:p>
+            <w:pPr>
+              <w:rPr>
+                <w:rFonts w:ascii="Times New Roman" w:hAnsi="Times New Roman" w:cs="Times New Roman"/>
+                <w:b/>
+                <w:bCs/>
+                <w:sz w:val="24"/>
+                <w:szCs w:val="24"/>
+                <w:lang w:val="en-US"/>
+              </w:rPr>
+            </w:pPr>
+            <w:r>
+              <w:rPr>
+                <w:rFonts w:ascii="Times New Roman" w:hAnsi="Times New Roman" w:cs="Times New Roman"/>
+                <w:b/>
+                <w:bCs/>
+                <w:sz w:val="24"/>
+                <w:szCs w:val="24"/>
+                <w:lang w:val="en-US"/>
+              </w:rPr>
+              <w:t>Sampling plan</w:t>
+            </w:r>
+          </w:p>
+        </w:tc>
+        <w:tc>
+          <w:tcPr>
+            <w:tcW w:w="1803" w:type="dxa"/>
+          </w:tcPr>
+          <w:p>
+            <w:pPr>
+              <w:rPr>
+                <w:rFonts w:ascii="Times New Roman" w:hAnsi="Times New Roman" w:cs="Times New Roman"/>
+                <w:b/>
+                <w:bCs/>
+                <w:sz w:val="24"/>
+                <w:szCs w:val="24"/>
+                <w:lang w:val="en-US"/>
+              </w:rPr>
+            </w:pPr>
+            <w:r>
+              <w:rPr>
+                <w:rFonts w:ascii="Times New Roman" w:hAnsi="Times New Roman" w:cs="Times New Roman"/>
+                <w:b/>
+                <w:bCs/>
+                <w:sz w:val="24"/>
+                <w:szCs w:val="24"/>
+                <w:lang w:val="en-US"/>
+              </w:rPr>
+              <w:t>Analysis plan</w:t>
+            </w:r>
+          </w:p>
+        </w:tc>
+        <w:tc>
+          <w:tcPr>
+            <w:tcW w:w="1804" w:type="dxa"/>
+          </w:tcPr>
+          <w:p>
+            <w:pPr>
+              <w:rPr>
+                <w:rFonts w:ascii="Times New Roman" w:hAnsi="Times New Roman" w:cs="Times New Roman"/>
+                <w:b/>
+                <w:bCs/>
+                <w:sz w:val="24"/>
+                <w:szCs w:val="24"/>
+                <w:lang w:val="en-US"/>
+              </w:rPr>
+            </w:pPr>
+            <w:r>
+              <w:rPr>
+                <w:rFonts w:ascii="Times New Roman" w:hAnsi="Times New Roman" w:cs="Times New Roman"/>
+                <w:b/>
+                <w:bCs/>
+                <w:sz w:val="24"/>
+                <w:szCs w:val="24"/>
+                <w:lang w:val="en-US"/>
+              </w:rPr>
+              <w:t xml:space="preserve">Interpretation given different outcomes </w:t>
+            </w:r>
+          </w:p>
+        </w:tc>
+      </w:tr>
+      <w:tr>
+        <w:tc>
+          <w:tcPr>
+            <w:tcW w:w="1803" w:type="dxa"/>
+          </w:tcPr>
+          <w:p>
+            <w:pPr>
+              <w:rPr>
+                <w:rFonts w:ascii="Times New Roman" w:hAnsi="Times New Roman" w:cs="Times New Roman"/>
+                <w:sz w:val="28"/>
+                <w:szCs w:val="28"/>
+                <w:lang w:val="en-US"/>
+              </w:rPr>
+            </w:pPr>
+          </w:p>
+        </w:tc>
+        <w:tc>
+          <w:tcPr>
+            <w:tcW w:w="1803" w:type="dxa"/>
+          </w:tcPr>
+          <w:p>
+            <w:pPr>
+              <w:rPr>
+                <w:rFonts w:ascii="Times New Roman" w:hAnsi="Times New Roman" w:cs="Times New Roman"/>
+                <w:sz w:val="28"/>
+                <w:szCs w:val="28"/>
+                <w:lang w:val="en-US"/>
+              </w:rPr>
+            </w:pPr>
+          </w:p>
+        </w:tc>
+        <w:tc>
+          <w:tcPr>
+            <w:tcW w:w="1803" w:type="dxa"/>
+          </w:tcPr>
+          <w:p>
+            <w:pPr>
+              <w:rPr>
+                <w:rFonts w:ascii="Times New Roman" w:hAnsi="Times New Roman" w:cs="Times New Roman"/>
+                <w:sz w:val="28"/>
+                <w:szCs w:val="28"/>
+                <w:lang w:val="en-US"/>
+              </w:rPr>
+            </w:pPr>
+          </w:p>
+        </w:tc>
+        <w:tc>
+          <w:tcPr>
+            <w:tcW w:w="1803" w:type="dxa"/>
+          </w:tcPr>
+          <w:p>
+            <w:pPr>
+              <w:rPr>
+                <w:rFonts w:ascii="Times New Roman" w:hAnsi="Times New Roman" w:cs="Times New Roman"/>
+                <w:sz w:val="28"/>
+                <w:szCs w:val="28"/>
+                <w:lang w:val="en-US"/>
+              </w:rPr>
+            </w:pPr>
+          </w:p>
+        </w:tc>
+        <w:tc>
+          <w:tcPr>
+            <w:tcW w:w="1804" w:type="dxa"/>
+          </w:tcPr>
+          <w:p>
+            <w:pPr>
+              <w:rPr>
+                <w:rFonts w:ascii="Times New Roman" w:hAnsi="Times New Roman" w:cs="Times New Roman"/>
+                <w:sz w:val="28"/>
+                <w:szCs w:val="28"/>
+                <w:lang w:val="en-US"/>
+              </w:rPr>
+            </w:pPr>
+          </w:p>
+        </w:tc>
+      </w:tr>
+    </w:tbl>
+    <w:p>
+      <w:pPr>
+        <w:pStyle w:val="ListParagraph"/>
+        <w:ind w:left="1440"/>
+        <w:rPr>
+          <w:rFonts w:ascii="Times New Roman" w:hAnsi="Times New Roman" w:cs="Times New Roman"/>
+          <w:sz w:val="28"/>
+          <w:szCs w:val="28"/>
+          <w:lang w:val="en-US"/>
+        </w:rPr>
+      </w:pPr>
+    </w:p>
+    <w:p>
+      <w:pPr>
         <w:rPr>
           <w:rFonts w:ascii="Times New Roman" w:hAnsi="Times New Roman" w:cs="Times New Roman"/>
           <w:sz w:val="28"/>
@@ -2780,6 +3846,148 @@
       <w:pPr>
         <w:rPr>
           <w:rFonts w:ascii="Times New Roman" w:hAnsi="Times New Roman" w:cs="Times New Roman"/>
+          <w:sz w:val="24"/>
+          <w:szCs w:val="24"/>
+          <w:lang w:val="en-US"/>
+        </w:rPr>
+      </w:pPr>
+      <w:r>
+        <w:rPr>
+          <w:rFonts w:ascii="Times New Roman" w:hAnsi="Times New Roman" w:cs="Times New Roman"/>
+          <w:sz w:val="24"/>
+          <w:szCs w:val="24"/>
+          <w:lang w:val="en-US"/>
+        </w:rPr>
+        <w:t xml:space="preserve">All future data and materials will be made available </w:t>
+      </w:r>
+      <w:r>
+        <w:rPr>
+          <w:rFonts w:ascii="Times New Roman" w:hAnsi="Times New Roman" w:cs="Times New Roman"/>
+          <w:sz w:val="24"/>
+          <w:szCs w:val="24"/>
+          <w:lang w:val="en-US"/>
+        </w:rPr>
+        <w:t>upon acceptance of</w:t>
+      </w:r>
+      <w:r>
+        <w:rPr>
+          <w:rFonts w:ascii="Times New Roman" w:hAnsi="Times New Roman" w:cs="Times New Roman"/>
+          <w:sz w:val="24"/>
+          <w:szCs w:val="24"/>
+          <w:lang w:val="en-US"/>
+        </w:rPr>
+        <w:t xml:space="preserve"> the stage 2 manuscript. Data for the pilot study and other referenced material and data is already available in the following GitHub repository in the ‘</w:t>
+      </w:r>
+      <w:proofErr w:type="spellStart"/>
+      <w:r>
+        <w:rPr>
+          <w:rFonts w:ascii="Times New Roman" w:hAnsi="Times New Roman" w:cs="Times New Roman"/>
+          <w:sz w:val="24"/>
+          <w:szCs w:val="24"/>
+          <w:lang w:val="en-US"/>
+        </w:rPr>
+        <w:t>data</w:t>
+      </w:r>
+      <w:r>
+        <w:rPr>
+          <w:rFonts w:ascii="Times New Roman" w:hAnsi="Times New Roman" w:cs="Times New Roman"/>
+          <w:sz w:val="24"/>
+          <w:szCs w:val="24"/>
+          <w:lang w:val="en-US"/>
+        </w:rPr>
+        <w:t>_</w:t>
+      </w:r>
+      <w:r>
+        <w:rPr>
+          <w:rFonts w:ascii="Times New Roman" w:hAnsi="Times New Roman" w:cs="Times New Roman"/>
+          <w:sz w:val="24"/>
+          <w:szCs w:val="24"/>
+          <w:lang w:val="en-US"/>
+        </w:rPr>
+        <w:t>and</w:t>
+      </w:r>
+      <w:r>
+        <w:rPr>
+          <w:rFonts w:ascii="Times New Roman" w:hAnsi="Times New Roman" w:cs="Times New Roman"/>
+          <w:sz w:val="24"/>
+          <w:szCs w:val="24"/>
+          <w:lang w:val="en-US"/>
+        </w:rPr>
+        <w:t>_</w:t>
+      </w:r>
+      <w:r>
+        <w:rPr>
+          <w:rFonts w:ascii="Times New Roman" w:hAnsi="Times New Roman" w:cs="Times New Roman"/>
+          <w:sz w:val="24"/>
+          <w:szCs w:val="24"/>
+          <w:lang w:val="en-US"/>
+        </w:rPr>
+        <w:t>material</w:t>
+      </w:r>
+      <w:proofErr w:type="spellEnd"/>
+      <w:r>
+        <w:rPr>
+          <w:rFonts w:ascii="Times New Roman" w:hAnsi="Times New Roman" w:cs="Times New Roman"/>
+          <w:sz w:val="24"/>
+          <w:szCs w:val="24"/>
+          <w:lang w:val="en-US"/>
+        </w:rPr>
+        <w:t xml:space="preserve">’ folder </w:t>
+      </w:r>
+      <w:r>
+        <w:rPr>
+          <w:rFonts w:ascii="Times New Roman" w:hAnsi="Times New Roman" w:cs="Times New Roman"/>
+          <w:sz w:val="24"/>
+          <w:szCs w:val="24"/>
+          <w:lang w:val="en-US"/>
+        </w:rPr>
+        <w:t>(</w:t>
+      </w:r>
+      <w:hyperlink r:id="rId8" w:history="1">
+        <w:r>
+          <w:rPr>
+            <w:rStyle w:val="Hyperlink"/>
+            <w:rFonts w:ascii="Times New Roman" w:hAnsi="Times New Roman" w:cs="Times New Roman"/>
+            <w:sz w:val="24"/>
+            <w:szCs w:val="24"/>
+            <w:lang w:val="en-US"/>
+          </w:rPr>
+          <w:t>https://github.com/mthomasen/cognitive_neuroscience_of_music_and_language</w:t>
+        </w:r>
+      </w:hyperlink>
+      <w:r>
+        <w:rPr>
+          <w:rFonts w:ascii="Times New Roman" w:hAnsi="Times New Roman" w:cs="Times New Roman"/>
+          <w:sz w:val="24"/>
+          <w:szCs w:val="24"/>
+          <w:lang w:val="en-US"/>
+        </w:rPr>
+        <w:t>)</w:t>
+      </w:r>
+      <w:r>
+        <w:rPr>
+          <w:rFonts w:ascii="Times New Roman" w:hAnsi="Times New Roman" w:cs="Times New Roman"/>
+          <w:sz w:val="24"/>
+          <w:szCs w:val="24"/>
+          <w:lang w:val="en-US"/>
+        </w:rPr>
+        <w:t>.</w:t>
+      </w:r>
+    </w:p>
+    <w:p>
+      <w:pPr>
+        <w:rPr>
+          <w:rFonts w:ascii="Times New Roman" w:hAnsi="Times New Roman" w:cs="Times New Roman"/>
+          <w:sz w:val="24"/>
+          <w:szCs w:val="24"/>
+          <w:lang w:val="en-US"/>
+        </w:rPr>
+      </w:pPr>
+    </w:p>
+    <w:p>
+      <w:pPr>
+        <w:rPr>
+          <w:rFonts w:ascii="Times New Roman" w:hAnsi="Times New Roman" w:cs="Times New Roman"/>
           <w:sz w:val="28"/>
           <w:szCs w:val="28"/>
           <w:lang w:val="en-US"/>
@@ -2799,57 +4007,145 @@
       <w:pPr>
         <w:rPr>
           <w:rFonts w:ascii="Times New Roman" w:hAnsi="Times New Roman" w:cs="Times New Roman"/>
-          <w:sz w:val="28"/>
-          <w:szCs w:val="28"/>
-          <w:lang w:val="en-US"/>
-        </w:rPr>
-      </w:pPr>
-      <w:r>
-        <w:rPr>
-          <w:rFonts w:ascii="Times New Roman" w:hAnsi="Times New Roman" w:cs="Times New Roman"/>
-          <w:sz w:val="28"/>
-          <w:szCs w:val="28"/>
-          <w:lang w:val="en-US"/>
-        </w:rPr>
-        <w:t>Acknowledgement???</w:t>
-      </w:r>
-    </w:p>
-    <w:p>
-      <w:pPr>
-        <w:rPr>
-          <w:rFonts w:ascii="Times New Roman" w:hAnsi="Times New Roman" w:cs="Times New Roman"/>
-          <w:sz w:val="28"/>
-          <w:szCs w:val="28"/>
-          <w:lang w:val="en-US"/>
-        </w:rPr>
-      </w:pPr>
-      <w:r>
-        <w:rPr>
-          <w:rFonts w:ascii="Times New Roman" w:hAnsi="Times New Roman" w:cs="Times New Roman"/>
-          <w:sz w:val="28"/>
-          <w:szCs w:val="28"/>
-          <w:lang w:val="en-US"/>
-        </w:rPr>
-        <w:t>Author contributions??</w:t>
-      </w:r>
-    </w:p>
-    <w:p>
-      <w:pPr>
-        <w:rPr>
-          <w:rFonts w:ascii="Times New Roman" w:hAnsi="Times New Roman" w:cs="Times New Roman"/>
-          <w:sz w:val="28"/>
-          <w:szCs w:val="28"/>
-          <w:lang w:val="en-US"/>
-        </w:rPr>
-      </w:pPr>
-      <w:r>
-        <w:rPr>
-          <w:rFonts w:ascii="Times New Roman" w:hAnsi="Times New Roman" w:cs="Times New Roman"/>
-          <w:sz w:val="28"/>
-          <w:szCs w:val="28"/>
-          <w:lang w:val="en-US"/>
-        </w:rPr>
-        <w:t>Competing interests??</w:t>
+          <w:sz w:val="24"/>
+          <w:szCs w:val="24"/>
+          <w:lang w:val="en-US"/>
+        </w:rPr>
+      </w:pPr>
+      <w:r>
+        <w:rPr>
+          <w:rFonts w:ascii="Times New Roman" w:hAnsi="Times New Roman" w:cs="Times New Roman"/>
+          <w:sz w:val="24"/>
+          <w:szCs w:val="24"/>
+          <w:lang w:val="en-US"/>
+        </w:rPr>
+        <w:t>All code will be shared publicly upon acceptance of the stage 2 manuscript. Already referenced code is already available in the following GitHub repository in the ‘code’ folder (</w:t>
+      </w:r>
+      <w:hyperlink r:id="rId9" w:history="1">
+        <w:r>
+          <w:rPr>
+            <w:rStyle w:val="Hyperlink"/>
+            <w:rFonts w:ascii="Times New Roman" w:hAnsi="Times New Roman" w:cs="Times New Roman"/>
+            <w:sz w:val="24"/>
+            <w:szCs w:val="24"/>
+            <w:lang w:val="en-US"/>
+          </w:rPr>
+          <w:t>https://github.com/mthomasen/cognitive_neuroscience_of_music_and_language</w:t>
+        </w:r>
+      </w:hyperlink>
+      <w:r>
+        <w:rPr>
+          <w:rFonts w:ascii="Times New Roman" w:hAnsi="Times New Roman" w:cs="Times New Roman"/>
+          <w:sz w:val="24"/>
+          <w:szCs w:val="24"/>
+          <w:lang w:val="en-US"/>
+        </w:rPr>
+        <w:t>)</w:t>
+      </w:r>
+      <w:r>
+        <w:rPr>
+          <w:rFonts w:ascii="Times New Roman" w:hAnsi="Times New Roman" w:cs="Times New Roman"/>
+          <w:sz w:val="24"/>
+          <w:szCs w:val="24"/>
+          <w:lang w:val="en-US"/>
+        </w:rPr>
+        <w:t>.</w:t>
+      </w:r>
+    </w:p>
+    <w:p>
+      <w:pPr>
+        <w:rPr>
+          <w:rFonts w:ascii="Times New Roman" w:hAnsi="Times New Roman" w:cs="Times New Roman"/>
+          <w:sz w:val="28"/>
+          <w:szCs w:val="28"/>
+          <w:lang w:val="en-US"/>
+        </w:rPr>
+      </w:pPr>
+    </w:p>
+    <w:p>
+      <w:pPr>
+        <w:rPr>
+          <w:rFonts w:ascii="Times New Roman" w:hAnsi="Times New Roman" w:cs="Times New Roman"/>
+          <w:sz w:val="28"/>
+          <w:szCs w:val="28"/>
+          <w:lang w:val="en-US"/>
+        </w:rPr>
+      </w:pPr>
+      <w:r>
+        <w:rPr>
+          <w:rFonts w:ascii="Times New Roman" w:hAnsi="Times New Roman" w:cs="Times New Roman"/>
+          <w:sz w:val="28"/>
+          <w:szCs w:val="28"/>
+          <w:lang w:val="en-US"/>
+        </w:rPr>
+        <w:t>Acknowledgement</w:t>
+      </w:r>
+    </w:p>
+    <w:p>
+      <w:pPr>
+        <w:rPr>
+          <w:rFonts w:ascii="Times New Roman" w:hAnsi="Times New Roman" w:cs="Times New Roman"/>
+          <w:sz w:val="24"/>
+          <w:szCs w:val="24"/>
+          <w:lang w:val="en-US"/>
+        </w:rPr>
+      </w:pPr>
+      <w:r>
+        <w:rPr>
+          <w:rFonts w:ascii="Times New Roman" w:hAnsi="Times New Roman" w:cs="Times New Roman"/>
+          <w:sz w:val="24"/>
+          <w:szCs w:val="24"/>
+          <w:lang w:val="en-US"/>
+        </w:rPr>
+        <w:t>The author received no specific funding for this work</w:t>
+      </w:r>
+    </w:p>
+    <w:p>
+      <w:pPr>
+        <w:rPr>
+          <w:rFonts w:ascii="Times New Roman" w:hAnsi="Times New Roman" w:cs="Times New Roman"/>
+          <w:sz w:val="28"/>
+          <w:szCs w:val="28"/>
+          <w:lang w:val="en-US"/>
+        </w:rPr>
+      </w:pPr>
+      <w:r>
+        <w:rPr>
+          <w:rFonts w:ascii="Times New Roman" w:hAnsi="Times New Roman" w:cs="Times New Roman"/>
+          <w:sz w:val="28"/>
+          <w:szCs w:val="28"/>
+          <w:lang w:val="en-US"/>
+        </w:rPr>
+        <w:t>Author contributions</w:t>
+      </w:r>
+    </w:p>
+    <w:p>
+      <w:pPr>
+        <w:rPr>
+          <w:rFonts w:ascii="Times New Roman" w:hAnsi="Times New Roman" w:cs="Times New Roman"/>
+          <w:sz w:val="28"/>
+          <w:szCs w:val="28"/>
+          <w:lang w:val="en-US"/>
+        </w:rPr>
+      </w:pPr>
+    </w:p>
+    <w:p>
+      <w:pPr>
+        <w:rPr>
+          <w:rFonts w:ascii="Times New Roman" w:hAnsi="Times New Roman" w:cs="Times New Roman"/>
+          <w:sz w:val="28"/>
+          <w:szCs w:val="28"/>
+          <w:lang w:val="en-US"/>
+        </w:rPr>
+      </w:pPr>
+      <w:r>
+        <w:rPr>
+          <w:rFonts w:ascii="Times New Roman" w:hAnsi="Times New Roman" w:cs="Times New Roman"/>
+          <w:sz w:val="28"/>
+          <w:szCs w:val="28"/>
+          <w:lang w:val="en-US"/>
+        </w:rPr>
+        <w:t>Competing interests</w:t>
       </w:r>
     </w:p>
     <w:p>
@@ -2891,28 +4187,25 @@
       </w:pPr>
       <w:r>
         <w:rPr>
-          <w:lang w:val="en-US"/>
-        </w:rPr>
+          <w:rFonts w:ascii="Times New Roman" w:hAnsi="Times New Roman" w:cs="Times New Roman"/>
+          <w:sz w:val="24"/>
+        </w:rPr>
+        <w:lastRenderedPageBreak/>
         <w:fldChar w:fldCharType="begin"/>
       </w:r>
       <w:r>
         <w:rPr>
-          <w:lang w:val="en-US"/>
-        </w:rPr>
-        <w:instrText xml:space="preserve"> ADDIN ZOTERO_BIBL {"uncited":[],"omitted":[],"custom":[]} CSL_BIBLIOGRAPHY </w:instrText>
-      </w:r>
-      <w:r>
-        <w:rPr>
-          <w:lang w:val="en-US"/>
-        </w:rPr>
-        <w:fldChar w:fldCharType="separate"/>
-      </w:r>
-      <w:r>
-        <w:rPr>
-          <w:rFonts w:ascii="Times New Roman" w:hAnsi="Times New Roman" w:cs="Times New Roman"/>
-          <w:sz w:val="24"/>
-        </w:rPr>
-        <w:t xml:space="preserve">Gagnon, L., &amp; Peretz, I. (2003). Mode and tempo relative contributions to “happy-sad” judgements in equitone melodies. </w:t>
+          <w:rFonts w:ascii="Times New Roman" w:hAnsi="Times New Roman" w:cs="Times New Roman"/>
+          <w:sz w:val="24"/>
+        </w:rPr>
+        <w:instrText xml:space="preserve"> HYPERLINK "</w:instrText>
+      </w:r>
+      <w:r>
+        <w:rPr>
+          <w:rFonts w:ascii="Times New Roman" w:hAnsi="Times New Roman" w:cs="Times New Roman"/>
+          <w:sz w:val="24"/>
+        </w:rPr>
+        <w:instrText xml:space="preserve">Gagnon, L., &amp; Peretz, I. (2003). Mode and tempo relative contributions to \“happy-sad\” judgements in equitone melodies. </w:instrText>
       </w:r>
       <w:r>
         <w:rPr>
@@ -2921,14 +4214,14 @@
           <w:iCs/>
           <w:sz w:val="24"/>
         </w:rPr>
-        <w:t>Cognition and Emotion</w:t>
-      </w:r>
-      <w:r>
-        <w:rPr>
-          <w:rFonts w:ascii="Times New Roman" w:hAnsi="Times New Roman" w:cs="Times New Roman"/>
-          <w:sz w:val="24"/>
-        </w:rPr>
-        <w:t xml:space="preserve">, </w:t>
+        <w:instrText>Cognition and Emotion</w:instrText>
+      </w:r>
+      <w:r>
+        <w:rPr>
+          <w:rFonts w:ascii="Times New Roman" w:hAnsi="Times New Roman" w:cs="Times New Roman"/>
+          <w:sz w:val="24"/>
+        </w:rPr>
+        <w:instrText xml:space="preserve">, </w:instrText>
       </w:r>
       <w:r>
         <w:rPr>
@@ -2937,14 +4230,14 @@
           <w:iCs/>
           <w:sz w:val="24"/>
         </w:rPr>
-        <w:t>17</w:t>
-      </w:r>
-      <w:r>
-        <w:rPr>
-          <w:rFonts w:ascii="Times New Roman" w:hAnsi="Times New Roman" w:cs="Times New Roman"/>
-          <w:sz w:val="24"/>
-        </w:rPr>
-        <w:t>(1), 25–40. https://doi.org/10.1080/02699930302279</w:t>
+        <w:instrText>17</w:instrText>
+      </w:r>
+      <w:r>
+        <w:rPr>
+          <w:rFonts w:ascii="Times New Roman" w:hAnsi="Times New Roman" w:cs="Times New Roman"/>
+          <w:sz w:val="24"/>
+        </w:rPr>
+        <w:instrText>(1), 25–40. https://doi.org/10.1080/02699930302279</w:instrText>
       </w:r>
     </w:p>
     <w:p>
@@ -2960,7 +4253,7 @@
           <w:rFonts w:ascii="Times New Roman" w:hAnsi="Times New Roman" w:cs="Times New Roman"/>
           <w:sz w:val="24"/>
         </w:rPr>
-        <w:t xml:space="preserve">Hunter, P. G., Schellenberg, E. G., &amp; Schimmack, U. (2008). Mixed affective responses to music with conflicting cues. </w:t>
+        <w:instrText xml:space="preserve">Hunter, P. G., Schellenberg, E. G., &amp; Schimmack, U. (2008). Mixed affective responses to music with conflicting cues. </w:instrText>
       </w:r>
       <w:r>
         <w:rPr>
@@ -2969,14 +4262,14 @@
           <w:iCs/>
           <w:sz w:val="24"/>
         </w:rPr>
-        <w:t>Cognition &amp; Emotion</w:t>
-      </w:r>
-      <w:r>
-        <w:rPr>
-          <w:rFonts w:ascii="Times New Roman" w:hAnsi="Times New Roman" w:cs="Times New Roman"/>
-          <w:sz w:val="24"/>
-        </w:rPr>
-        <w:t xml:space="preserve">, </w:t>
+        <w:instrText>Cognition &amp; Emotion</w:instrText>
+      </w:r>
+      <w:r>
+        <w:rPr>
+          <w:rFonts w:ascii="Times New Roman" w:hAnsi="Times New Roman" w:cs="Times New Roman"/>
+          <w:sz w:val="24"/>
+        </w:rPr>
+        <w:instrText xml:space="preserve">, </w:instrText>
       </w:r>
       <w:r>
         <w:rPr>
@@ -2985,14 +4278,14 @@
           <w:iCs/>
           <w:sz w:val="24"/>
         </w:rPr>
-        <w:t>22</w:t>
-      </w:r>
-      <w:r>
-        <w:rPr>
-          <w:rFonts w:ascii="Times New Roman" w:hAnsi="Times New Roman" w:cs="Times New Roman"/>
-          <w:sz w:val="24"/>
-        </w:rPr>
-        <w:t>(2), 327–352. https://doi.org/10.1080/02699930701438145</w:t>
+        <w:instrText>22</w:instrText>
+      </w:r>
+      <w:r>
+        <w:rPr>
+          <w:rFonts w:ascii="Times New Roman" w:hAnsi="Times New Roman" w:cs="Times New Roman"/>
+          <w:sz w:val="24"/>
+        </w:rPr>
+        <w:instrText>(2), 327–352. https://doi.org/10.1080/02699930701438145</w:instrText>
       </w:r>
     </w:p>
     <w:p>
@@ -3008,7 +4301,7 @@
           <w:rFonts w:ascii="Times New Roman" w:hAnsi="Times New Roman" w:cs="Times New Roman"/>
           <w:sz w:val="24"/>
         </w:rPr>
-        <w:t xml:space="preserve">Kreutz, G., Ott, U., Teichmann, D., Osawa, P., &amp; Vaitl, D. (2008). Using music to induce emotions: Influences of musical preference and                 absorption. </w:t>
+        <w:instrText xml:space="preserve">Kreutz, G., Ott, U., Teichmann, D., Osawa, P., &amp; Vaitl, D. (2008). Using music to induce emotions: Influences of musical preference and                 absorption. </w:instrText>
       </w:r>
       <w:r>
         <w:rPr>
@@ -3017,14 +4310,14 @@
           <w:iCs/>
           <w:sz w:val="24"/>
         </w:rPr>
-        <w:t>Psychology of Music</w:t>
-      </w:r>
-      <w:r>
-        <w:rPr>
-          <w:rFonts w:ascii="Times New Roman" w:hAnsi="Times New Roman" w:cs="Times New Roman"/>
-          <w:sz w:val="24"/>
-        </w:rPr>
-        <w:t xml:space="preserve">, </w:t>
+        <w:instrText>Psychology of Music</w:instrText>
+      </w:r>
+      <w:r>
+        <w:rPr>
+          <w:rFonts w:ascii="Times New Roman" w:hAnsi="Times New Roman" w:cs="Times New Roman"/>
+          <w:sz w:val="24"/>
+        </w:rPr>
+        <w:instrText xml:space="preserve">, </w:instrText>
       </w:r>
       <w:r>
         <w:rPr>
@@ -3033,14 +4326,14 @@
           <w:iCs/>
           <w:sz w:val="24"/>
         </w:rPr>
-        <w:t>36</w:t>
-      </w:r>
-      <w:r>
-        <w:rPr>
-          <w:rFonts w:ascii="Times New Roman" w:hAnsi="Times New Roman" w:cs="Times New Roman"/>
-          <w:sz w:val="24"/>
-        </w:rPr>
-        <w:t>(1), 101–126. https://doi.org/10.1177/0305735607082623</w:t>
+        <w:instrText>36</w:instrText>
+      </w:r>
+      <w:r>
+        <w:rPr>
+          <w:rFonts w:ascii="Times New Roman" w:hAnsi="Times New Roman" w:cs="Times New Roman"/>
+          <w:sz w:val="24"/>
+        </w:rPr>
+        <w:instrText>(1), 101–126. https://doi.org/10.1177/0305735607082623</w:instrText>
       </w:r>
     </w:p>
     <w:p>
@@ -3056,7 +4349,7 @@
           <w:rFonts w:ascii="Times New Roman" w:hAnsi="Times New Roman" w:cs="Times New Roman"/>
           <w:sz w:val="24"/>
         </w:rPr>
-        <w:t xml:space="preserve">Putkinen, V., Nazari-Farsani, S., Seppälä, K., Karjalainen, T., Sun, L., Karlsson, H. K., Hudson, M., Heikkilä, T. T., Hirvonen, J., &amp; Nummenmaa, L. (2021). Decoding Music-Evoked Emotions in the Auditory and Motor Cortex. </w:t>
+        <w:instrText xml:space="preserve">Putkinen, V., Nazari-Farsani, S., Seppälä, K., Karjalainen, T., Sun, L., Karlsson, H. K., Hudson, M., Heikkilä, T. T., Hirvonen, J., &amp; Nummenmaa, L. (2021). Decoding Music-Evoked Emotions in the Auditory and Motor Cortex. </w:instrText>
       </w:r>
       <w:r>
         <w:rPr>
@@ -3065,14 +4358,14 @@
           <w:iCs/>
           <w:sz w:val="24"/>
         </w:rPr>
-        <w:t>Cerebral Cortex</w:t>
-      </w:r>
-      <w:r>
-        <w:rPr>
-          <w:rFonts w:ascii="Times New Roman" w:hAnsi="Times New Roman" w:cs="Times New Roman"/>
-          <w:sz w:val="24"/>
-        </w:rPr>
-        <w:t xml:space="preserve">, </w:t>
+        <w:instrText>Cerebral Cortex</w:instrText>
+      </w:r>
+      <w:r>
+        <w:rPr>
+          <w:rFonts w:ascii="Times New Roman" w:hAnsi="Times New Roman" w:cs="Times New Roman"/>
+          <w:sz w:val="24"/>
+        </w:rPr>
+        <w:instrText xml:space="preserve">, </w:instrText>
       </w:r>
       <w:r>
         <w:rPr>
@@ -3081,10 +4374,246 @@
           <w:iCs/>
           <w:sz w:val="24"/>
         </w:rPr>
+        <w:instrText>31</w:instrText>
+      </w:r>
+      <w:r>
+        <w:rPr>
+          <w:rFonts w:ascii="Times New Roman" w:hAnsi="Times New Roman" w:cs="Times New Roman"/>
+          <w:sz w:val="24"/>
+        </w:rPr>
+        <w:instrText>(5), 2549–2560. https://doi.org/10.1093/cercor/bhaa373</w:instrText>
+      </w:r>
+    </w:p>
+    <w:p>
+      <w:pPr>
+        <w:pStyle w:val="Bibliography"/>
+        <w:rPr>
+          <w:rStyle w:val="Hyperlink"/>
+          <w:rFonts w:ascii="Times New Roman" w:hAnsi="Times New Roman" w:cs="Times New Roman"/>
+          <w:sz w:val="24"/>
+        </w:rPr>
+      </w:pPr>
+      <w:r>
+        <w:rPr>
+          <w:rFonts w:ascii="Times New Roman" w:hAnsi="Times New Roman" w:cs="Times New Roman"/>
+          <w:sz w:val="24"/>
+        </w:rPr>
+        <w:instrText xml:space="preserve">" </w:instrText>
+      </w:r>
+      <w:r>
+        <w:rPr>
+          <w:rFonts w:ascii="Times New Roman" w:hAnsi="Times New Roman" w:cs="Times New Roman"/>
+          <w:sz w:val="24"/>
+        </w:rPr>
+      </w:r>
+      <w:r>
+        <w:rPr>
+          <w:rFonts w:ascii="Times New Roman" w:hAnsi="Times New Roman" w:cs="Times New Roman"/>
+          <w:sz w:val="24"/>
+        </w:rPr>
+        <w:fldChar w:fldCharType="separate"/>
+      </w:r>
+      <w:r>
+        <w:rPr>
+          <w:rStyle w:val="Hyperlink"/>
+          <w:rFonts w:ascii="Times New Roman" w:hAnsi="Times New Roman" w:cs="Times New Roman"/>
+          <w:sz w:val="24"/>
+        </w:rPr>
+        <w:t xml:space="preserve">Gagnon, L., &amp; Peretz, I. (2003). Mode and tempo relative contributions to “happy-sad” judgements in equitone melodies. </w:t>
+      </w:r>
+      <w:r>
+        <w:rPr>
+          <w:rStyle w:val="Hyperlink"/>
+          <w:rFonts w:ascii="Times New Roman" w:hAnsi="Times New Roman" w:cs="Times New Roman"/>
+          <w:i/>
+          <w:iCs/>
+          <w:sz w:val="24"/>
+        </w:rPr>
+        <w:t>Cognition and Emotion</w:t>
+      </w:r>
+      <w:r>
+        <w:rPr>
+          <w:rStyle w:val="Hyperlink"/>
+          <w:rFonts w:ascii="Times New Roman" w:hAnsi="Times New Roman" w:cs="Times New Roman"/>
+          <w:sz w:val="24"/>
+        </w:rPr>
+        <w:t xml:space="preserve">, </w:t>
+      </w:r>
+      <w:r>
+        <w:rPr>
+          <w:rStyle w:val="Hyperlink"/>
+          <w:rFonts w:ascii="Times New Roman" w:hAnsi="Times New Roman" w:cs="Times New Roman"/>
+          <w:i/>
+          <w:iCs/>
+          <w:sz w:val="24"/>
+        </w:rPr>
+        <w:t>17</w:t>
+      </w:r>
+      <w:r>
+        <w:rPr>
+          <w:rStyle w:val="Hyperlink"/>
+          <w:rFonts w:ascii="Times New Roman" w:hAnsi="Times New Roman" w:cs="Times New Roman"/>
+          <w:sz w:val="24"/>
+        </w:rPr>
+        <w:t>(1), 25–40. https://doi.org/10.1080/02699930302279</w:t>
+      </w:r>
+    </w:p>
+    <w:p>
+      <w:pPr>
+        <w:pStyle w:val="Bibliography"/>
+        <w:rPr>
+          <w:rStyle w:val="Hyperlink"/>
+          <w:rFonts w:ascii="Times New Roman" w:hAnsi="Times New Roman" w:cs="Times New Roman"/>
+          <w:sz w:val="24"/>
+        </w:rPr>
+      </w:pPr>
+      <w:r>
+        <w:rPr>
+          <w:rStyle w:val="Hyperlink"/>
+          <w:rFonts w:ascii="Times New Roman" w:hAnsi="Times New Roman" w:cs="Times New Roman"/>
+          <w:sz w:val="24"/>
+        </w:rPr>
+        <w:t xml:space="preserve">Hunter, P. G., Schellenberg, E. G., &amp; Schimmack, U. (2008). Mixed affective responses to music with conflicting cues. </w:t>
+      </w:r>
+      <w:r>
+        <w:rPr>
+          <w:rStyle w:val="Hyperlink"/>
+          <w:rFonts w:ascii="Times New Roman" w:hAnsi="Times New Roman" w:cs="Times New Roman"/>
+          <w:i/>
+          <w:iCs/>
+          <w:sz w:val="24"/>
+        </w:rPr>
+        <w:t>Cognition &amp; Emotion</w:t>
+      </w:r>
+      <w:r>
+        <w:rPr>
+          <w:rStyle w:val="Hyperlink"/>
+          <w:rFonts w:ascii="Times New Roman" w:hAnsi="Times New Roman" w:cs="Times New Roman"/>
+          <w:sz w:val="24"/>
+        </w:rPr>
+        <w:t xml:space="preserve">, </w:t>
+      </w:r>
+      <w:r>
+        <w:rPr>
+          <w:rStyle w:val="Hyperlink"/>
+          <w:rFonts w:ascii="Times New Roman" w:hAnsi="Times New Roman" w:cs="Times New Roman"/>
+          <w:i/>
+          <w:iCs/>
+          <w:sz w:val="24"/>
+        </w:rPr>
+        <w:t>22</w:t>
+      </w:r>
+      <w:r>
+        <w:rPr>
+          <w:rStyle w:val="Hyperlink"/>
+          <w:rFonts w:ascii="Times New Roman" w:hAnsi="Times New Roman" w:cs="Times New Roman"/>
+          <w:sz w:val="24"/>
+        </w:rPr>
+        <w:t>(2), 327–352. https://doi.org/10.1080/02699930701438145</w:t>
+      </w:r>
+    </w:p>
+    <w:p>
+      <w:pPr>
+        <w:pStyle w:val="Bibliography"/>
+        <w:rPr>
+          <w:rStyle w:val="Hyperlink"/>
+          <w:rFonts w:ascii="Times New Roman" w:hAnsi="Times New Roman" w:cs="Times New Roman"/>
+          <w:sz w:val="24"/>
+        </w:rPr>
+      </w:pPr>
+      <w:r>
+        <w:rPr>
+          <w:rStyle w:val="Hyperlink"/>
+          <w:rFonts w:ascii="Times New Roman" w:hAnsi="Times New Roman" w:cs="Times New Roman"/>
+          <w:sz w:val="24"/>
+        </w:rPr>
+        <w:t xml:space="preserve">Kreutz, G., Ott, U., Teichmann, D., Osawa, P., &amp; Vaitl, D. (2008). Using music to induce emotions: Influences of musical preference and                 absorption. </w:t>
+      </w:r>
+      <w:r>
+        <w:rPr>
+          <w:rStyle w:val="Hyperlink"/>
+          <w:rFonts w:ascii="Times New Roman" w:hAnsi="Times New Roman" w:cs="Times New Roman"/>
+          <w:i/>
+          <w:iCs/>
+          <w:sz w:val="24"/>
+        </w:rPr>
+        <w:t>Psychology of Music</w:t>
+      </w:r>
+      <w:r>
+        <w:rPr>
+          <w:rStyle w:val="Hyperlink"/>
+          <w:rFonts w:ascii="Times New Roman" w:hAnsi="Times New Roman" w:cs="Times New Roman"/>
+          <w:sz w:val="24"/>
+        </w:rPr>
+        <w:t xml:space="preserve">, </w:t>
+      </w:r>
+      <w:r>
+        <w:rPr>
+          <w:rStyle w:val="Hyperlink"/>
+          <w:rFonts w:ascii="Times New Roman" w:hAnsi="Times New Roman" w:cs="Times New Roman"/>
+          <w:i/>
+          <w:iCs/>
+          <w:sz w:val="24"/>
+        </w:rPr>
+        <w:t>36</w:t>
+      </w:r>
+      <w:r>
+        <w:rPr>
+          <w:rStyle w:val="Hyperlink"/>
+          <w:rFonts w:ascii="Times New Roman" w:hAnsi="Times New Roman" w:cs="Times New Roman"/>
+          <w:sz w:val="24"/>
+        </w:rPr>
+        <w:t>(1), 101–126. https://doi.org/10.1177/0305735607082623</w:t>
+      </w:r>
+    </w:p>
+    <w:p>
+      <w:pPr>
+        <w:pStyle w:val="Bibliography"/>
+        <w:rPr>
+          <w:rStyle w:val="Hyperlink"/>
+          <w:rFonts w:ascii="Times New Roman" w:hAnsi="Times New Roman" w:cs="Times New Roman"/>
+          <w:sz w:val="24"/>
+        </w:rPr>
+      </w:pPr>
+      <w:r>
+        <w:rPr>
+          <w:rStyle w:val="Hyperlink"/>
+          <w:rFonts w:ascii="Times New Roman" w:hAnsi="Times New Roman" w:cs="Times New Roman"/>
+          <w:sz w:val="24"/>
+        </w:rPr>
+        <w:t xml:space="preserve">Putkinen, V., Nazari-Farsani, S., Seppälä, K., Karjalainen, T., Sun, L., Karlsson, H. K., Hudson, M., Heikkilä, T. T., Hirvonen, J., &amp; Nummenmaa, L. (2021). Decoding Music-Evoked Emotions in the Auditory and Motor Cortex. </w:t>
+      </w:r>
+      <w:r>
+        <w:rPr>
+          <w:rStyle w:val="Hyperlink"/>
+          <w:rFonts w:ascii="Times New Roman" w:hAnsi="Times New Roman" w:cs="Times New Roman"/>
+          <w:i/>
+          <w:iCs/>
+          <w:sz w:val="24"/>
+        </w:rPr>
+        <w:t>Cerebral Cortex</w:t>
+      </w:r>
+      <w:r>
+        <w:rPr>
+          <w:rStyle w:val="Hyperlink"/>
+          <w:rFonts w:ascii="Times New Roman" w:hAnsi="Times New Roman" w:cs="Times New Roman"/>
+          <w:sz w:val="24"/>
+        </w:rPr>
+        <w:t xml:space="preserve">, </w:t>
+      </w:r>
+      <w:r>
+        <w:rPr>
+          <w:rStyle w:val="Hyperlink"/>
+          <w:rFonts w:ascii="Times New Roman" w:hAnsi="Times New Roman" w:cs="Times New Roman"/>
+          <w:i/>
+          <w:iCs/>
+          <w:sz w:val="24"/>
+        </w:rPr>
         <w:t>31</w:t>
       </w:r>
       <w:r>
         <w:rPr>
+          <w:rStyle w:val="Hyperlink"/>
           <w:rFonts w:ascii="Times New Roman" w:hAnsi="Times New Roman" w:cs="Times New Roman"/>
           <w:sz w:val="24"/>
         </w:rPr>
@@ -3104,8 +4633,6 @@
         <w:rPr>
           <w:rFonts w:ascii="Times New Roman" w:hAnsi="Times New Roman" w:cs="Times New Roman"/>
           <w:sz w:val="24"/>
-          <w:szCs w:val="24"/>
-          <w:lang w:val="en-US"/>
         </w:rPr>
         <w:fldChar w:fldCharType="end"/>
       </w:r>
@@ -3798,6 +5325,7 @@
   <w:style w:type="character" w:default="1" w:styleId="DefaultParagraphFont">
     <w:name w:val="Default Paragraph Font"/>
     <w:uiPriority w:val="1"/>
+    <w:semiHidden/>
     <w:unhideWhenUsed/>
   </w:style>
   <w:style w:type="table" w:default="1" w:styleId="TableNormal">
@@ -4026,6 +5554,80 @@
     <w:uiPriority w:val="37"/>
     <w:unhideWhenUsed/>
     <w:rsid w:val="00224FD6"/>
+  </w:style>
+  <w:style w:type="paragraph" w:styleId="Title">
+    <w:name w:val="Title"/>
+    <w:basedOn w:val="Normal"/>
+    <w:next w:val="Normal"/>
+    <w:link w:val="TitleChar"/>
+    <w:uiPriority w:val="10"/>
+    <w:qFormat/>
+    <w:rsid w:val="00090C7E"/>
+    <w:pPr>
+      <w:spacing w:after="240" w:line="240" w:lineRule="auto"/>
+    </w:pPr>
+    <w:rPr>
+      <w:rFonts w:asciiTheme="majorHAnsi" w:eastAsiaTheme="majorEastAsia" w:hAnsiTheme="majorHAnsi" w:cstheme="majorBidi"/>
+      <w:b/>
+      <w:bCs/>
+      <w:i/>
+      <w:iCs/>
+      <w:spacing w:val="10"/>
+      <w:sz w:val="60"/>
+      <w:szCs w:val="60"/>
+      <w:lang w:val="en-GB"/>
+    </w:rPr>
+  </w:style>
+  <w:style w:type="character" w:customStyle="1" w:styleId="TitleChar">
+    <w:name w:val="Title Char"/>
+    <w:basedOn w:val="DefaultParagraphFont"/>
+    <w:link w:val="Title"/>
+    <w:uiPriority w:val="10"/>
+    <w:rsid w:val="00090C7E"/>
+    <w:rPr>
+      <w:rFonts w:asciiTheme="majorHAnsi" w:eastAsiaTheme="majorEastAsia" w:hAnsiTheme="majorHAnsi" w:cstheme="majorBidi"/>
+      <w:b/>
+      <w:bCs/>
+      <w:i/>
+      <w:iCs/>
+      <w:spacing w:val="10"/>
+      <w:sz w:val="60"/>
+      <w:szCs w:val="60"/>
+      <w:lang w:val="en-GB"/>
+    </w:rPr>
+  </w:style>
+  <w:style w:type="paragraph" w:customStyle="1" w:styleId="Authorname">
+    <w:name w:val="Author name"/>
+    <w:basedOn w:val="Normal"/>
+    <w:next w:val="Affiliation"/>
+    <w:rsid w:val="00090C7E"/>
+    <w:pPr>
+      <w:spacing w:after="0" w:line="240" w:lineRule="auto"/>
+      <w:jc w:val="center"/>
+      <w:outlineLvl w:val="0"/>
+    </w:pPr>
+    <w:rPr>
+      <w:rFonts w:ascii="Times New Roman" w:eastAsia="Times New Roman" w:hAnsi="Times New Roman" w:cs="Times New Roman"/>
+      <w:b/>
+      <w:szCs w:val="20"/>
+      <w:lang w:val="en-US"/>
+    </w:rPr>
+  </w:style>
+  <w:style w:type="paragraph" w:customStyle="1" w:styleId="Affiliation">
+    <w:name w:val="Affiliation"/>
+    <w:basedOn w:val="Normal"/>
+    <w:rsid w:val="00090C7E"/>
+    <w:pPr>
+      <w:spacing w:after="0" w:line="240" w:lineRule="auto"/>
+      <w:jc w:val="center"/>
+      <w:outlineLvl w:val="0"/>
+    </w:pPr>
+    <w:rPr>
+      <w:rFonts w:ascii="Times New Roman" w:eastAsia="Times New Roman" w:hAnsi="Times New Roman" w:cs="Times New Roman"/>
+      <w:sz w:val="20"/>
+      <w:szCs w:val="20"/>
+      <w:lang w:val="en-US"/>
+    </w:rPr>
   </w:style>
 </w:styles>
 </file>

</xml_diff>